<commit_message>
Initial commit: Add complete project files
</commit_message>
<xml_diff>
--- a/temp/template3.docx
+++ b/temp/template3.docx
@@ -258,23 +258,7 @@
           <w:sz w:val="24"/>
           <w:szCs w:val="24"/>
         </w:rPr>
-        <w:t xml:space="preserve">работы: </w:t>
-      </w:r>
-      <w:proofErr w:type="spellStart"/>
-      <w:r>
-        <w:rPr>
-          <w:sz w:val="24"/>
-          <w:szCs w:val="24"/>
-        </w:rPr>
-        <w:t>Пн-Пт</w:t>
-      </w:r>
-      <w:proofErr w:type="spellEnd"/>
-      <w:r>
-        <w:rPr>
-          <w:sz w:val="24"/>
-          <w:szCs w:val="24"/>
-        </w:rPr>
-        <w:t>:</w:t>
+        <w:t>работы: Пн-Пт:</w:t>
       </w:r>
       <w:r>
         <w:rPr>
@@ -1159,19 +1143,11 @@
                 <w:bCs/>
               </w:rPr>
             </w:pPr>
-            <w:proofErr w:type="spellStart"/>
             <w:r>
               <w:rPr>
                 <w:bCs/>
               </w:rPr>
-              <w:t>Куракевич</w:t>
-            </w:r>
-            <w:proofErr w:type="spellEnd"/>
-            <w:r>
-              <w:rPr>
-                <w:bCs/>
-              </w:rPr>
-              <w:t xml:space="preserve"> Е.В.</w:t>
+              <w:t>Куракевич Е.В.</w:t>
             </w:r>
           </w:p>
         </w:tc>
@@ -3714,6 +3690,13 @@
         <w:spacing w:after="120"/>
         <w:ind w:left="0" w:firstLine="567"/>
         <w:jc w:val="both"/>
+        <w:sectPr>
+          <w:footerReference w:type="default" r:id="rId12"/>
+          <w:pgSz w:w="11910" w:h="16840"/>
+          <w:pgMar w:top="851" w:right="851" w:bottom="851" w:left="1134" w:header="0" w:footer="488" w:gutter="0"/>
+          <w:cols w:space="720"/>
+          <w:docGrid w:linePitch="299"/>
+        </w:sectPr>
       </w:pPr>
       <w:r>
         <w:rPr>
@@ -3739,6 +3722,9 @@
       </w:r>
       <w:r>
         <w:t>.</w:t>
+      </w:r>
+      <w:r>
+        <w:br w:type="page"/>
       </w:r>
     </w:p>
     <w:p>
@@ -3769,131 +3755,122 @@
           <w:noProof/>
           <w:sz w:val="24"/>
           <w:szCs w:val="24"/>
+        </w:rPr>
+      </w:pPr>
+      <w:r>
+        <w:rPr>
+          <w:noProof/>
+          <w:sz w:val="24"/>
+          <w:szCs w:val="24"/>
+        </w:rPr>
+        <w:t xml:space="preserve">{% </w:t>
+      </w:r>
+      <w:r>
+        <w:rPr>
+          <w:noProof/>
+          <w:sz w:val="24"/>
+          <w:szCs w:val="24"/>
           <w:lang w:val="en-US"/>
         </w:rPr>
-      </w:pPr>
+        <w:t>for</w:t>
+      </w:r>
       <w:r>
         <w:rPr>
           <w:noProof/>
           <w:sz w:val="24"/>
           <w:szCs w:val="24"/>
+        </w:rPr>
+        <w:t xml:space="preserve"> </w:t>
+      </w:r>
+      <w:r>
+        <w:rPr>
+          <w:noProof/>
+          <w:sz w:val="24"/>
+          <w:szCs w:val="24"/>
           <w:lang w:val="en-US"/>
         </w:rPr>
-        <w:t xml:space="preserve">{% </w:t>
+        <w:t>img</w:t>
       </w:r>
       <w:r>
         <w:rPr>
           <w:noProof/>
           <w:sz w:val="24"/>
           <w:szCs w:val="24"/>
+        </w:rPr>
+        <w:t xml:space="preserve"> </w:t>
+      </w:r>
+      <w:r>
+        <w:rPr>
+          <w:noProof/>
+          <w:sz w:val="24"/>
+          <w:szCs w:val="24"/>
           <w:lang w:val="en-US"/>
         </w:rPr>
-        <w:t>for</w:t>
+        <w:t>in</w:t>
       </w:r>
       <w:r>
         <w:rPr>
           <w:noProof/>
           <w:sz w:val="24"/>
           <w:szCs w:val="24"/>
+        </w:rPr>
+        <w:t xml:space="preserve"> </w:t>
+      </w:r>
+      <w:r>
+        <w:rPr>
+          <w:noProof/>
+          <w:sz w:val="24"/>
+          <w:szCs w:val="24"/>
+        </w:rPr>
+        <w:t>ФОТО</w:t>
+      </w:r>
+      <w:r>
+        <w:rPr>
+          <w:noProof/>
+          <w:sz w:val="24"/>
+          <w:szCs w:val="24"/>
+        </w:rPr>
+        <w:t xml:space="preserve"> %}   {{</w:t>
+      </w:r>
+      <w:r>
+        <w:rPr>
+          <w:noProof/>
+          <w:sz w:val="24"/>
+          <w:szCs w:val="24"/>
           <w:lang w:val="en-US"/>
         </w:rPr>
-        <w:t xml:space="preserve"> </w:t>
+        <w:t>img</w:t>
       </w:r>
       <w:r>
         <w:rPr>
           <w:noProof/>
           <w:sz w:val="24"/>
           <w:szCs w:val="24"/>
+        </w:rPr>
+        <w:t xml:space="preserve">}}   {% </w:t>
+      </w:r>
+      <w:r>
+        <w:rPr>
+          <w:noProof/>
+          <w:sz w:val="24"/>
+          <w:szCs w:val="24"/>
           <w:lang w:val="en-US"/>
         </w:rPr>
-        <w:t>img</w:t>
+        <w:t>endfor</w:t>
       </w:r>
       <w:r>
         <w:rPr>
           <w:noProof/>
           <w:sz w:val="24"/>
           <w:szCs w:val="24"/>
-          <w:lang w:val="en-US"/>
-        </w:rPr>
-        <w:t xml:space="preserve"> </w:t>
+        </w:rPr>
+        <w:t xml:space="preserve"> %}</w:t>
       </w:r>
       <w:r>
         <w:rPr>
           <w:noProof/>
           <w:sz w:val="24"/>
           <w:szCs w:val="24"/>
-          <w:lang w:val="en-US"/>
-        </w:rPr>
-        <w:t>in</w:t>
-      </w:r>
-      <w:r>
-        <w:rPr>
-          <w:noProof/>
-          <w:sz w:val="24"/>
-          <w:szCs w:val="24"/>
-          <w:lang w:val="en-US"/>
-        </w:rPr>
-        <w:t xml:space="preserve"> </w:t>
-      </w:r>
-      <w:r>
-        <w:rPr>
-          <w:noProof/>
-          <w:sz w:val="24"/>
-          <w:szCs w:val="24"/>
-        </w:rPr>
-        <w:t>ФОТО</w:t>
-      </w:r>
-      <w:r>
-        <w:rPr>
-          <w:noProof/>
-          <w:sz w:val="24"/>
-          <w:szCs w:val="24"/>
-          <w:lang w:val="en-US"/>
-        </w:rPr>
-        <w:t xml:space="preserve"> %}   {{</w:t>
-      </w:r>
-      <w:r>
-        <w:rPr>
-          <w:noProof/>
-          <w:sz w:val="24"/>
-          <w:szCs w:val="24"/>
-          <w:lang w:val="en-US"/>
-        </w:rPr>
-        <w:t>img</w:t>
-      </w:r>
-      <w:r>
-        <w:rPr>
-          <w:noProof/>
-          <w:sz w:val="24"/>
-          <w:szCs w:val="24"/>
-          <w:lang w:val="en-US"/>
-        </w:rPr>
-        <w:t xml:space="preserve">}}   {% </w:t>
-      </w:r>
-      <w:r>
-        <w:rPr>
-          <w:noProof/>
-          <w:sz w:val="24"/>
-          <w:szCs w:val="24"/>
-          <w:lang w:val="en-US"/>
-        </w:rPr>
-        <w:t>endfor</w:t>
-      </w:r>
-      <w:r>
-        <w:rPr>
-          <w:noProof/>
-          <w:sz w:val="24"/>
-          <w:szCs w:val="24"/>
-          <w:lang w:val="en-US"/>
-        </w:rPr>
-        <w:t xml:space="preserve"> %}</w:t>
-      </w:r>
-      <w:r>
-        <w:rPr>
-          <w:noProof/>
-          <w:sz w:val="24"/>
-          <w:szCs w:val="24"/>
-          <w:lang w:val="en-US"/>
         </w:rPr>
         <w:t xml:space="preserve">    </w:t>
       </w:r>
@@ -4372,7 +4349,6 @@
         </w:rPr>
         <w:t>а(-</w:t>
       </w:r>
-      <w:proofErr w:type="spellStart"/>
       <w:r>
         <w:rPr>
           <w:sz w:val="24"/>
@@ -4380,7 +4356,6 @@
         </w:rPr>
         <w:t>ов</w:t>
       </w:r>
-      <w:proofErr w:type="spellEnd"/>
       <w:r>
         <w:rPr>
           <w:sz w:val="24"/>
@@ -5215,338 +5190,9 @@
       <w:r>
         <w:t>.</w:t>
       </w:r>
-    </w:p>
-    <w:p>
-      <w:pPr>
-        <w:pStyle w:val="a3"/>
-        <w:tabs>
-          <w:tab w:val="left" w:pos="2977"/>
-        </w:tabs>
-        <w:spacing w:before="80" w:after="40"/>
-        <w:ind w:left="0"/>
-        <w:jc w:val="both"/>
-      </w:pPr>
-      <w:r>
-        <w:t xml:space="preserve">Таблица </w:t>
-      </w:r>
-      <w:r>
-        <w:t>1</w:t>
-      </w:r>
-      <w:r>
-        <w:t xml:space="preserve"> –</w:t>
-      </w:r>
-      <w:r>
-        <w:t xml:space="preserve"> </w:t>
-      </w:r>
-      <w:r>
-        <w:t>П</w:t>
-      </w:r>
-      <w:r>
-        <w:t xml:space="preserve">лан-график </w:t>
-      </w:r>
-      <w:r>
-        <w:t>картирования</w:t>
-      </w:r>
-    </w:p>
-    <w:tbl>
-      <w:tblPr>
-        <w:tblW w:w="10206" w:type="dxa"/>
-        <w:tblInd w:w="-5" w:type="dxa"/>
-        <w:tblBorders>
-          <w:top w:val="single" w:sz="4" w:space="0" w:color="000000"/>
-          <w:left w:val="single" w:sz="4" w:space="0" w:color="000000"/>
-          <w:bottom w:val="single" w:sz="4" w:space="0" w:color="000000"/>
-          <w:right w:val="single" w:sz="4" w:space="0" w:color="000000"/>
-          <w:insideH w:val="single" w:sz="4" w:space="0" w:color="000000"/>
-          <w:insideV w:val="single" w:sz="4" w:space="0" w:color="000000"/>
-        </w:tblBorders>
-        <w:tblLayout w:type="fixed"/>
-        <w:tblCellMar>
-          <w:left w:w="0" w:type="dxa"/>
-          <w:right w:w="0" w:type="dxa"/>
-        </w:tblCellMar>
-        <w:tblLook w:val="01E0" w:firstRow="1" w:lastRow="1" w:firstColumn="1" w:lastColumn="1" w:noHBand="0" w:noVBand="0"/>
-      </w:tblPr>
-      <w:tblGrid>
-        <w:gridCol w:w="1789"/>
-        <w:gridCol w:w="3178"/>
-        <w:gridCol w:w="2893"/>
-        <w:gridCol w:w="2346"/>
-      </w:tblGrid>
-      <w:tr>
-        <w:trPr>
-          <w:trHeight w:val="567"/>
-        </w:trPr>
-        <w:tc>
-          <w:tcPr>
-            <w:tcW w:w="1789" w:type="dxa"/>
-            <w:vAlign w:val="center"/>
-          </w:tcPr>
-          <w:p>
-            <w:pPr>
-              <w:jc w:val="center"/>
-              <w:rPr>
-                <w:b/>
-                <w:bCs/>
-              </w:rPr>
-            </w:pPr>
-            <w:r>
-              <w:rPr>
-                <w:b/>
-                <w:bCs/>
-              </w:rPr>
-              <w:t>Дата</w:t>
-            </w:r>
-            <w:r>
-              <w:rPr>
-                <w:b/>
-                <w:bCs/>
-              </w:rPr>
-              <w:t xml:space="preserve"> и </w:t>
-            </w:r>
-            <w:r>
-              <w:rPr>
-                <w:b/>
-                <w:bCs/>
-              </w:rPr>
-              <w:t>время</w:t>
-            </w:r>
-            <w:r>
-              <w:rPr>
-                <w:b/>
-                <w:bCs/>
-              </w:rPr>
-              <w:br/>
-            </w:r>
-            <w:r>
-              <w:rPr>
-                <w:b/>
-                <w:bCs/>
-              </w:rPr>
-              <w:t>проведения</w:t>
-            </w:r>
-          </w:p>
-        </w:tc>
-        <w:tc>
-          <w:tcPr>
-            <w:tcW w:w="3178" w:type="dxa"/>
-            <w:vAlign w:val="center"/>
-          </w:tcPr>
-          <w:p>
-            <w:pPr>
-              <w:pStyle w:val="TableParagraph"/>
-              <w:tabs>
-                <w:tab w:val="left" w:pos="2977"/>
-              </w:tabs>
-              <w:ind w:firstLine="4"/>
-              <w:jc w:val="center"/>
-              <w:rPr>
-                <w:b/>
-              </w:rPr>
-            </w:pPr>
-            <w:r>
-              <w:rPr>
-                <w:b/>
-              </w:rPr>
-              <w:t>Исследование</w:t>
-            </w:r>
-          </w:p>
-        </w:tc>
-        <w:tc>
-          <w:tcPr>
-            <w:tcW w:w="2893" w:type="dxa"/>
-            <w:vAlign w:val="center"/>
-          </w:tcPr>
-          <w:p>
-            <w:pPr>
-              <w:pStyle w:val="TableParagraph"/>
-              <w:tabs>
-                <w:tab w:val="left" w:pos="2977"/>
-              </w:tabs>
-              <w:ind w:left="42" w:right="15" w:hanging="31"/>
-              <w:jc w:val="center"/>
-              <w:rPr>
-                <w:b/>
-              </w:rPr>
-            </w:pPr>
-            <w:r>
-              <w:rPr>
-                <w:b/>
-              </w:rPr>
-              <w:t>Диапазон климатических условий</w:t>
-            </w:r>
-          </w:p>
-        </w:tc>
-        <w:tc>
-          <w:tcPr>
-            <w:tcW w:w="2346" w:type="dxa"/>
-            <w:vAlign w:val="center"/>
-          </w:tcPr>
-          <w:p>
-            <w:pPr>
-              <w:pStyle w:val="TableParagraph"/>
-              <w:tabs>
-                <w:tab w:val="left" w:pos="2977"/>
-              </w:tabs>
-              <w:ind w:left="108" w:right="96" w:firstLine="4"/>
-              <w:jc w:val="center"/>
-              <w:rPr>
-                <w:b/>
-              </w:rPr>
-            </w:pPr>
-            <w:r>
-              <w:rPr>
-                <w:b/>
-              </w:rPr>
-              <w:t>Период</w:t>
-            </w:r>
-            <w:r>
-              <w:rPr>
-                <w:b/>
-              </w:rPr>
-              <w:t xml:space="preserve"> проведения исследовани</w:t>
-            </w:r>
-            <w:r>
-              <w:rPr>
-                <w:b/>
-              </w:rPr>
-              <w:t>я</w:t>
-            </w:r>
-          </w:p>
-        </w:tc>
-      </w:tr>
-      <w:tr>
-        <w:trPr>
-          <w:trHeight w:val="567"/>
-        </w:trPr>
-        <w:tc>
-          <w:tcPr>
-            <w:tcW w:w="1789" w:type="dxa"/>
-            <w:vAlign w:val="center"/>
-          </w:tcPr>
-          <w:p>
-            <w:pPr>
-              <w:pStyle w:val="TableParagraph"/>
-              <w:tabs>
-                <w:tab w:val="left" w:pos="2977"/>
-              </w:tabs>
-              <w:jc w:val="center"/>
-            </w:pPr>
-            <w:r>
-              <w:rPr>
-                <w:lang w:val="en-US"/>
-              </w:rPr>
-              <w:t>{{ ДАТА_ВРЕМЯ_ПРОВЕДЕНИЯ_КАРТИРОВАНИЯ }}</w:t>
-            </w:r>
-          </w:p>
-        </w:tc>
-        <w:tc>
-          <w:tcPr>
-            <w:tcW w:w="3178" w:type="dxa"/>
-            <w:vAlign w:val="center"/>
-          </w:tcPr>
-          <w:p>
-            <w:pPr>
-              <w:pStyle w:val="TableParagraph"/>
-              <w:tabs>
-                <w:tab w:val="left" w:pos="2977"/>
-              </w:tabs>
-              <w:ind w:left="142" w:right="136"/>
-              <w:jc w:val="center"/>
-            </w:pPr>
-            <w:r>
-              <w:t xml:space="preserve">Картирование </w:t>
-            </w:r>
-            <w:r>
-              <w:t>зоны</w:t>
-            </w:r>
-            <w:r>
-              <w:t xml:space="preserve"> хранения</w:t>
-            </w:r>
-            <w:r>
-              <w:t xml:space="preserve"> лекарственных средств</w:t>
-            </w:r>
-          </w:p>
-        </w:tc>
-        <w:tc>
-          <w:tcPr>
-            <w:tcW w:w="2893" w:type="dxa"/>
-            <w:vAlign w:val="center"/>
-          </w:tcPr>
-          <w:p>
-            <w:pPr>
-              <w:pStyle w:val="TableParagraph"/>
-              <w:tabs>
-                <w:tab w:val="left" w:pos="2977"/>
-              </w:tabs>
-              <w:jc w:val="center"/>
-            </w:pPr>
-            <w:r>
-              <w:t xml:space="preserve">Температура: </w:t>
-            </w:r>
-            <w:r>
-              <w:rPr>
-                <w:sz w:val="24"/>
-                <w:szCs w:val="24"/>
-              </w:rPr>
-              <w:t>{{ ТЕМПЕРАТУРНЫЙ_РЕЖИМ }}</w:t>
-            </w:r>
-          </w:p>
-          <w:p>
-            <w:pPr>
-              <w:pStyle w:val="TableParagraph"/>
-              <w:tabs>
-                <w:tab w:val="left" w:pos="2977"/>
-              </w:tabs>
-              <w:jc w:val="center"/>
-            </w:pPr>
-            <w:r>
-              <w:t xml:space="preserve">Влажность: </w:t>
-            </w:r>
-            <w:r>
-              <w:t>{{ ВЛАЖНОСТНЫЙ_РЕЖИМ }}</w:t>
-            </w:r>
-          </w:p>
-        </w:tc>
-        <w:tc>
-          <w:tcPr>
-            <w:tcW w:w="2346" w:type="dxa"/>
-            <w:vAlign w:val="center"/>
-          </w:tcPr>
-          <w:p>
-            <w:pPr>
-              <w:pStyle w:val="TableParagraph"/>
-              <w:tabs>
-                <w:tab w:val="left" w:pos="2977"/>
-              </w:tabs>
-              <w:jc w:val="center"/>
-            </w:pPr>
-            <w:r>
-              <w:t>{{</w:t>
-            </w:r>
-            <w:r>
-              <w:rPr>
-                <w:lang w:val="en-US"/>
-              </w:rPr>
-              <w:t xml:space="preserve"> </w:t>
-            </w:r>
-            <w:r>
-              <w:t>ВРЕМЯ_ПРОВЕДЕНИЯ_ИССЛЕДОВАНИЯ }}</w:t>
-            </w:r>
-          </w:p>
-        </w:tc>
-      </w:tr>
       <w:bookmarkEnd w:id="18"/>
-    </w:tbl>
-    <w:p>
-      <w:pPr>
-        <w:rPr>
-          <w:lang w:val="en-US"/>
-        </w:rPr>
-      </w:pPr>
     </w:p>
     <w:sectPr>
-      <w:footerReference w:type="default" r:id="rId12"/>
       <w:pgSz w:w="11910" w:h="16840"/>
       <w:pgMar w:top="851" w:right="851" w:bottom="851" w:left="1134" w:header="0" w:footer="488" w:gutter="0"/>
       <w:cols w:space="720"/>

</xml_diff>